<commit_message>
Materplan erstellt, Unit_Tests erweitert
</commit_message>
<xml_diff>
--- a/Artefakte/Unit_Tests.docx
+++ b/Artefakte/Unit_Tests.docx
@@ -9,6 +9,11 @@
       <w:r>
         <w:t>Unit Tests</w:t>
       </w:r>
+      <w:r>
+        <w:t xml:space="preserve"> V1.0</w:t>
+      </w:r>
+      <w:bookmarkStart w:id="0" w:name="_GoBack"/>
+      <w:bookmarkEnd w:id="0"/>
     </w:p>
     <w:p>
       <w:r>
@@ -68,10 +73,7 @@
         </w:rPr>
       </w:pPr>
       <w:r>
-        <w:t>schlä</w:t>
-      </w:r>
-      <w:r>
-        <w:t>gt fehl, wenn Patient nicht erfolgreich angelegt werden kann</w:t>
+        <w:t>schlägt fehl, wenn Patient nicht erfolgreich angelegt werden kann</w:t>
       </w:r>
     </w:p>
     <w:p>
@@ -95,10 +97,7 @@
         </w:numPr>
       </w:pPr>
       <w:r>
-        <w:t>schlä</w:t>
-      </w:r>
-      <w:r>
-        <w:t>gt fehl, wenn ein und der Patient zweimal angelegt werden kann</w:t>
+        <w:t>schlägt fehl, wenn ein und der Patient zweimal angelegt werden kann</w:t>
       </w:r>
     </w:p>
     <w:p>
@@ -122,13 +121,7 @@
         </w:numPr>
       </w:pPr>
       <w:r>
-        <w:t>schl</w:t>
-      </w:r>
-      <w:r>
-        <w:t>ä</w:t>
-      </w:r>
-      <w:r>
-        <w:t>gt fehl, wenn zwei unterschiedliche Patienten nicht erfolgreich angelegt werden können</w:t>
+        <w:t>schlägt fehl, wenn zwei unterschiedliche Patienten nicht erfolgreich angelegt werden können</w:t>
       </w:r>
     </w:p>
     <w:p>
@@ -140,10 +133,7 @@
         </w:numPr>
       </w:pPr>
       <w:r>
-        <w:t>Test zum Lö</w:t>
-      </w:r>
-      <w:r>
-        <w:t>schen eines Patienten</w:t>
+        <w:t>Test zum Löschen eines Patienten</w:t>
       </w:r>
     </w:p>
     <w:p>
@@ -155,13 +145,7 @@
         </w:numPr>
       </w:pPr>
       <w:r>
-        <w:t>schl</w:t>
-      </w:r>
-      <w:r>
-        <w:t>ä</w:t>
-      </w:r>
-      <w:r>
-        <w:t>gt fehl, wenn Patient nicht erfolgreich gelöscht werden kann</w:t>
+        <w:t>schlägt fehl, wenn Patient nicht erfolgreich gelöscht werden kann</w:t>
       </w:r>
     </w:p>
     <w:p>
@@ -173,13 +157,7 @@
         </w:numPr>
       </w:pPr>
       <w:r>
-        <w:t>Test zum L</w:t>
-      </w:r>
-      <w:r>
-        <w:t>ö</w:t>
-      </w:r>
-      <w:r>
-        <w:t>schen eines Patienten</w:t>
+        <w:t>Test zum Löschen eines Patienten</w:t>
       </w:r>
     </w:p>
     <w:p>
@@ -191,13 +169,7 @@
         </w:numPr>
       </w:pPr>
       <w:r>
-        <w:t>schl</w:t>
-      </w:r>
-      <w:r>
-        <w:t>ä</w:t>
-      </w:r>
-      <w:r>
-        <w:t>gt fehl, wenn ein und der Patient zweimal gelöscht werden kann</w:t>
+        <w:t>schlägt fehl, wenn ein und der Patient zweimal gelöscht werden kann</w:t>
       </w:r>
     </w:p>
     <w:p>
@@ -212,10 +184,7 @@
         </w:rPr>
       </w:pPr>
       <w:r>
-        <w:t>Test zum Ä</w:t>
-      </w:r>
-      <w:r>
-        <w:t>ndern eines Patienten</w:t>
+        <w:t>Test zum Ändern eines Patienten</w:t>
       </w:r>
     </w:p>
     <w:p>
@@ -230,16 +199,7 @@
         </w:rPr>
       </w:pPr>
       <w:r>
-        <w:t>schlä</w:t>
-      </w:r>
-      <w:r>
-        <w:t>gt fehl, wenn Patient nicht ge</w:t>
-      </w:r>
-      <w:r>
-        <w:t>ä</w:t>
-      </w:r>
-      <w:r>
-        <w:t>ndert werden kann</w:t>
+        <w:t>schlägt fehl, wenn Patient nicht geändert werden kann</w:t>
       </w:r>
     </w:p>
     <w:p>
@@ -541,16 +501,7 @@
         </w:numPr>
       </w:pPr>
       <w:r>
-        <w:t>schlägt fehl wenn</w:t>
-      </w:r>
-      <w:r>
-        <w:t xml:space="preserve"> User bei Löschen</w:t>
-      </w:r>
-      <w:r>
-        <w:t xml:space="preserve"> </w:t>
-      </w:r>
-      <w:r>
-        <w:t>nicht gelöscht wird</w:t>
+        <w:t>schlägt fehl wenn User bei Löschen nicht gelöscht wird</w:t>
       </w:r>
     </w:p>
     <w:p>
@@ -622,16 +573,7 @@
       </w:pPr>
       <w:r>
         <w:lastRenderedPageBreak/>
-        <w:t xml:space="preserve">schlägt fehl wenn am </w:t>
-      </w:r>
-      <w:r>
-        <w:t>Anfang</w:t>
-      </w:r>
-      <w:r>
-        <w:t xml:space="preserve"> oder nach dem auslo</w:t>
-      </w:r>
-      <w:r>
-        <w:t xml:space="preserve">ggen nicht der </w:t>
+        <w:t xml:space="preserve">schlägt fehl wenn am Anfang oder nach dem ausloggen nicht der </w:t>
       </w:r>
       <w:proofErr w:type="spellStart"/>
       <w:r>
@@ -639,10 +581,7 @@
       </w:r>
       <w:proofErr w:type="spellEnd"/>
       <w:r>
-        <w:t xml:space="preserve"> dem D</w:t>
-      </w:r>
-      <w:r>
-        <w:t>ummy entspricht</w:t>
+        <w:t xml:space="preserve"> dem Dummy entspricht</w:t>
       </w:r>
     </w:p>
     <w:p>
@@ -700,10 +639,7 @@
         </w:rPr>
       </w:pPr>
       <w:r>
-        <w:t>Test zum Senden einer E-Mail, wenn das Krankenhaus fas</w:t>
-      </w:r>
-      <w:r>
-        <w:t>t voll ist</w:t>
+        <w:t>Test zum Senden einer E-Mail, wenn das Krankenhaus fast voll ist</w:t>
       </w:r>
     </w:p>
     <w:p>
@@ -718,21 +654,7 @@
         </w:rPr>
       </w:pPr>
       <w:r>
-        <w:t>schl</w:t>
-      </w:r>
-      <w:r>
-        <w:t>ä</w:t>
-      </w:r>
-      <w:r>
-        <w:t>g</w:t>
-      </w:r>
-      <w:bookmarkStart w:id="0" w:name="_GoBack"/>
-      <w:bookmarkEnd w:id="0"/>
-      <w:r>
-        <w:t>t fehl, wenn E-Mail n</w:t>
-      </w:r>
-      <w:r>
-        <w:t>icht erfolgreich gesendet wurde</w:t>
+        <w:t>schlägt fehl, wenn E-Mail nicht erfolgreich gesendet wurde</w:t>
       </w:r>
     </w:p>
     <w:p>

</xml_diff>